<commit_message>
fix something in report
</commit_message>
<xml_diff>
--- a/Ex7/n07_g01_PhiHoangLong_Report.docx
+++ b/Ex7/n07_g01_PhiHoangLong_Report.docx
@@ -372,8 +372,6 @@
         </w:rPr>
         <w:t xml:space="preserve"> defined in Utils below.</w:t>
       </w:r>
-      <w:bookmarkStart w:id="0" w:name="_GoBack"/>
-      <w:bookmarkEnd w:id="0"/>
     </w:p>
     <w:tbl>
       <w:tblPr>
@@ -606,13 +604,7 @@
           </w:p>
           <w:p>
             <w:r>
-              <w:t>(</w:t>
-            </w:r>
-            <w:r>
-              <w:t>brute force</w:t>
-            </w:r>
-            <w:r>
-              <w:t xml:space="preserve"> search)</w:t>
+              <w:t>(brute force search)</w:t>
             </w:r>
           </w:p>
           <w:p>
@@ -825,7 +817,7 @@
           <w:szCs w:val="32"/>
         </w:rPr>
       </w:pPr>
-      <w:bookmarkStart w:id="1" w:name="_Hlk43495871"/>
+      <w:bookmarkStart w:id="0" w:name="_Hlk43495871"/>
       <w:r>
         <w:rPr>
           <w:b/>
@@ -836,7 +828,7 @@
         <w:t>Utils</w:t>
       </w:r>
     </w:p>
-    <w:bookmarkEnd w:id="1"/>
+    <w:bookmarkEnd w:id="0"/>
     <w:p>
       <w:pPr>
         <w:pStyle w:val="ListParagraph"/>
@@ -1202,25 +1194,7 @@
           <w:sz w:val="28"/>
           <w:szCs w:val="28"/>
         </w:rPr>
-        <w:t>is_</w:t>
-      </w:r>
-      <w:r>
-        <w:rPr>
-          <w:i/>
-          <w:iCs/>
-          <w:sz w:val="28"/>
-          <w:szCs w:val="28"/>
-        </w:rPr>
-        <w:t>num</w:t>
-      </w:r>
-      <w:r>
-        <w:rPr>
-          <w:i/>
-          <w:iCs/>
-          <w:sz w:val="28"/>
-          <w:szCs w:val="28"/>
-        </w:rPr>
-        <w:t>(%register_string)</w:t>
+        <w:t>is_num(%register_string)</w:t>
       </w:r>
     </w:p>
     <w:p>
@@ -1381,6 +1355,12 @@
         <w:tab/>
         <w:t>else:</w:t>
       </w:r>
+      <w:r>
+        <w:t xml:space="preserve"> </w:t>
+      </w:r>
+      <w:r>
+        <w:t>$a2 = %string_reg</w:t>
+      </w:r>
     </w:p>
     <w:p>
       <w:pPr>
@@ -1388,15 +1368,13 @@
       </w:pPr>
       <w:r>
         <w:tab/>
-        <w:t>$a2 = %string_reg</w:t>
-      </w:r>
-    </w:p>
-    <w:p>
-      <w:pPr>
-        <w:pStyle w:val="ListParagraph"/>
-      </w:pPr>
-      <w:r>
-        <w:tab/>
+      </w:r>
+      <w:r>
+        <w:t xml:space="preserve">         </w:t>
+      </w:r>
+      <w:bookmarkStart w:id="1" w:name="_GoBack"/>
+      <w:bookmarkEnd w:id="1"/>
+      <w:r>
         <w:t>$a3 = null</w:t>
       </w:r>
     </w:p>
@@ -1459,7 +1437,6 @@
           <w:sz w:val="28"/>
           <w:szCs w:val="28"/>
         </w:rPr>
-        <w:lastRenderedPageBreak/>
         <w:t>Global variables</w:t>
       </w:r>
     </w:p>
@@ -1476,6 +1453,7 @@
           <w:i/>
           <w:iCs/>
         </w:rPr>
+        <w:lastRenderedPageBreak/>
         <w:t>Note: In this miniproject, I classify</w:t>
       </w:r>
       <w:r>
@@ -1877,7 +1855,6 @@
         <w:rPr>
           <w:noProof/>
         </w:rPr>
-        <w:lastRenderedPageBreak/>
         <w:drawing>
           <wp:inline distT="0" distB="0" distL="0" distR="0" wp14:anchorId="23BE7B0A" wp14:editId="54BDC76F">
             <wp:extent cx="5327650" cy="4175185"/>
@@ -1930,6 +1907,7 @@
         </w:numPr>
       </w:pPr>
       <w:r>
+        <w:lastRenderedPageBreak/>
         <w:t>Classified groups of opcodes based on the number of cycles:</w:t>
       </w:r>
     </w:p>
@@ -2167,7 +2145,6 @@
           <w:sz w:val="28"/>
           <w:szCs w:val="28"/>
         </w:rPr>
-        <w:lastRenderedPageBreak/>
         <w:t xml:space="preserve">Return: </w:t>
       </w:r>
       <w:r>
@@ -2533,6 +2510,7 @@
                 <w:sz w:val="24"/>
                 <w:szCs w:val="24"/>
               </w:rPr>
+              <w:lastRenderedPageBreak/>
               <w:t>Step 3</w:t>
             </w:r>
           </w:p>
@@ -2542,8 +2520,13 @@
             <w:tcW w:w="7654" w:type="dxa"/>
           </w:tcPr>
           <w:p>
-            <w:r>
-              <w:t>Similar to Step 2, we split the string of operands in $a3 to get the second operand by split_by_literal_separator($a3, ‘,’)</w:t>
+            <w:proofErr w:type="gramStart"/>
+            <w:r>
+              <w:t>Similar to</w:t>
+            </w:r>
+            <w:proofErr w:type="gramEnd"/>
+            <w:r>
+              <w:t xml:space="preserve"> Step 2, we split the string of operands in $a3 to get the second operand by split_by_literal_separator($a3, ‘,’)</w:t>
             </w:r>
             <w:r>
               <w:t>, then check the validation of it</w:t>
@@ -2952,7 +2935,6 @@
               </w:tabs>
             </w:pPr>
             <w:r>
-              <w:lastRenderedPageBreak/>
               <w:t xml:space="preserve">       </w:t>
             </w:r>
             <w:r>
@@ -3020,7 +3002,6 @@
                 <w:sz w:val="24"/>
                 <w:szCs w:val="24"/>
               </w:rPr>
-              <w:lastRenderedPageBreak/>
               <w:t>Step 3</w:t>
             </w:r>
           </w:p>
@@ -3030,8 +3011,13 @@
             <w:tcW w:w="7654" w:type="dxa"/>
           </w:tcPr>
           <w:p>
-            <w:r>
-              <w:t>Similar to Step 2, we split the string of operands in $a3 to get the second operand by split_by_literal_separator($a3, ‘,’), then check the validation of it</w:t>
+            <w:proofErr w:type="gramStart"/>
+            <w:r>
+              <w:t>Similar to</w:t>
+            </w:r>
+            <w:proofErr w:type="gramEnd"/>
+            <w:r>
+              <w:t xml:space="preserve"> Step 2, we split the string of operands in $a3 to get the second operand by split_by_literal_separator($a3, ‘,’), then check the validation of it</w:t>
             </w:r>
           </w:p>
           <w:p>
@@ -3238,19 +3224,7 @@
           </w:p>
           <w:p>
             <w:r>
-              <w:t>Ex: Function “valid_</w:t>
-            </w:r>
-            <w:r>
-              <w:t>i</w:t>
-            </w:r>
-            <w:r>
-              <w:t>” needs Group “</w:t>
-            </w:r>
-            <w:r>
-              <w:t>i</w:t>
-            </w:r>
-            <w:r>
-              <w:t>”</w:t>
+              <w:t>Ex: Function “valid_i” needs Group “i”</w:t>
             </w:r>
           </w:p>
         </w:tc>
@@ -3333,6 +3307,7 @@
               </w:tabs>
             </w:pPr>
             <w:r>
+              <w:lastRenderedPageBreak/>
               <w:t>$a3 = ‘label’</w:t>
             </w:r>
           </w:p>
@@ -3420,6 +3395,7 @@
                 <w:sz w:val="24"/>
                 <w:szCs w:val="24"/>
               </w:rPr>
+              <w:lastRenderedPageBreak/>
               <w:t xml:space="preserve">Step </w:t>
             </w:r>
             <w:r>
@@ -3439,13 +3415,7 @@
           </w:tcPr>
           <w:p>
             <w:r>
-              <w:t xml:space="preserve">Check if the </w:t>
-            </w:r>
-            <w:r>
-              <w:t>second</w:t>
-            </w:r>
-            <w:r>
-              <w:t xml:space="preserve"> operand exists by getting the string length of $a3.</w:t>
+              <w:t>Check if the second operand exists by getting the string length of $a3.</w:t>
             </w:r>
           </w:p>
           <w:p>
@@ -3567,19 +3537,7 @@
           </w:p>
           <w:p>
             <w:r>
-              <w:t>Ex: Function “valid_</w:t>
-            </w:r>
-            <w:r>
-              <w:t>none</w:t>
-            </w:r>
-            <w:r>
-              <w:t>” needs Group “</w:t>
-            </w:r>
-            <w:r>
-              <w:t>none</w:t>
-            </w:r>
-            <w:r>
-              <w:t>”</w:t>
+              <w:t>Ex: Function “valid_none” needs Group “none”</w:t>
             </w:r>
           </w:p>
         </w:tc>
@@ -3624,19 +3582,7 @@
           </w:tcPr>
           <w:p>
             <w:r>
-              <w:t xml:space="preserve">Check if the </w:t>
-            </w:r>
-            <w:r>
-              <w:t>first</w:t>
-            </w:r>
-            <w:r>
-              <w:t xml:space="preserve"> operand exists by getting the string length of $</w:t>
-            </w:r>
-            <w:r>
-              <w:t>t0</w:t>
-            </w:r>
-            <w:r>
-              <w:t>.</w:t>
+              <w:t>Check if the first operand exists by getting the string length of $t0.</w:t>
             </w:r>
           </w:p>
           <w:p>

</xml_diff>

<commit_message>
combine report, refactor code P7
</commit_message>
<xml_diff>
--- a/Ex7/n07_g01_PhiHoangLong_Report.docx
+++ b/Ex7/n07_g01_PhiHoangLong_Report.docx
@@ -10,16 +10,16 @@
           <w:numId w:val="10"/>
         </w:numPr>
         <w:rPr>
-          <w:b/>
-          <w:bCs/>
+          <w:rFonts w:ascii="Cambria" w:hAnsi="Cambria"/>
           <w:sz w:val="40"/>
           <w:szCs w:val="40"/>
         </w:rPr>
       </w:pPr>
-      <w:r>
-        <w:rPr>
-          <w:b/>
-          <w:bCs/>
+      <w:bookmarkStart w:id="0" w:name="_Hlk43548690"/>
+      <w:bookmarkStart w:id="1" w:name="_GoBack"/>
+      <w:r>
+        <w:rPr>
+          <w:rFonts w:ascii="Cambria" w:hAnsi="Cambria"/>
           <w:sz w:val="40"/>
           <w:szCs w:val="40"/>
         </w:rPr>
@@ -153,16 +153,14 @@
           <w:numId w:val="10"/>
         </w:numPr>
         <w:rPr>
-          <w:b/>
-          <w:bCs/>
+          <w:rFonts w:ascii="Cambria" w:hAnsi="Cambria"/>
           <w:sz w:val="40"/>
           <w:szCs w:val="40"/>
         </w:rPr>
       </w:pPr>
       <w:r>
         <w:rPr>
-          <w:b/>
-          <w:bCs/>
+          <w:rFonts w:ascii="Cambria" w:hAnsi="Cambria"/>
           <w:sz w:val="40"/>
           <w:szCs w:val="40"/>
         </w:rPr>
@@ -817,7 +815,7 @@
           <w:szCs w:val="32"/>
         </w:rPr>
       </w:pPr>
-      <w:bookmarkStart w:id="0" w:name="_Hlk43495871"/>
+      <w:bookmarkStart w:id="2" w:name="_Hlk43495871"/>
       <w:r>
         <w:rPr>
           <w:b/>
@@ -828,7 +826,7 @@
         <w:t>Utils</w:t>
       </w:r>
     </w:p>
-    <w:bookmarkEnd w:id="0"/>
+    <w:bookmarkEnd w:id="2"/>
     <w:p>
       <w:pPr>
         <w:pStyle w:val="ListParagraph"/>
@@ -880,11 +878,6 @@
     </w:p>
     <w:p>
       <w:pPr>
-        <w:ind w:left="720"/>
-      </w:pPr>
-    </w:p>
-    <w:p>
-      <w:pPr>
         <w:pStyle w:val="ListParagraph"/>
         <w:numPr>
           <w:ilvl w:val="1"/>
@@ -1316,6 +1309,9 @@
       <w:r>
         <w:t>Purpose: to split a string stored in a register into 2 substrings, using separator character</w:t>
       </w:r>
+      <w:r>
+        <w:t xml:space="preserve"> </w:t>
+      </w:r>
     </w:p>
     <w:p>
       <w:pPr>
@@ -1344,7 +1340,16 @@
         <w:ind w:left="1440"/>
       </w:pPr>
       <w:r>
-        <w:t>$a3 = the address of the second half of the string, starting from the next position of the first separator character found by reg_char_first_pos</w:t>
+        <w:t>$a3 = the address of the second half of the string</w:t>
+      </w:r>
+    </w:p>
+    <w:p>
+      <w:pPr>
+        <w:pStyle w:val="ListParagraph"/>
+        <w:ind w:left="1440"/>
+      </w:pPr>
+      <w:r>
+        <w:t>(remove redundant spaces as many as possible)</w:t>
       </w:r>
     </w:p>
     <w:p>
@@ -1372,10 +1377,68 @@
       <w:r>
         <w:t xml:space="preserve">         </w:t>
       </w:r>
-      <w:bookmarkStart w:id="1" w:name="_GoBack"/>
-      <w:bookmarkEnd w:id="1"/>
       <w:r>
         <w:t>$a3 = null</w:t>
+      </w:r>
+    </w:p>
+    <w:p>
+      <w:pPr>
+        <w:pStyle w:val="ListParagraph"/>
+      </w:pPr>
+      <w:r>
+        <w:t xml:space="preserve">Ex: </w:t>
+      </w:r>
+      <w:r>
+        <w:t xml:space="preserve">$t0 = </w:t>
+      </w:r>
+      <w:r>
+        <w:t>“add        $t1      ,      $t2,    $t3     “</w:t>
+      </w:r>
+    </w:p>
+    <w:p>
+      <w:pPr>
+        <w:pStyle w:val="ListParagraph"/>
+      </w:pPr>
+      <w:r>
+        <w:t>split</w:t>
+      </w:r>
+      <w:r>
+        <w:t>_by_literal_separator($t0, “ “)</w:t>
+      </w:r>
+      <w:r>
+        <w:t xml:space="preserve"> </w:t>
+      </w:r>
+      <w:r>
+        <w:t xml:space="preserve">  </w:t>
+      </w:r>
+      <w:r>
+        <w:t>-&gt; $a2 = “add”</w:t>
+      </w:r>
+    </w:p>
+    <w:p>
+      <w:pPr>
+        <w:pStyle w:val="ListParagraph"/>
+      </w:pPr>
+      <w:r>
+        <w:t xml:space="preserve">            </w:t>
+      </w:r>
+      <w:r>
+        <w:t xml:space="preserve"> </w:t>
+      </w:r>
+      <w:r>
+        <w:t xml:space="preserve"> </w:t>
+      </w:r>
+      <w:r>
+        <w:t xml:space="preserve">                                                       </w:t>
+      </w:r>
+      <w:r>
+        <w:t>$a3 = “</w:t>
+      </w:r>
+      <w:r>
+        <w:t>$t1      ,      $t2,    $t3</w:t>
+      </w:r>
+      <w:r>
+        <w:t>”</w:t>
       </w:r>
     </w:p>
     <w:p>
@@ -1437,6 +1500,7 @@
           <w:sz w:val="28"/>
           <w:szCs w:val="28"/>
         </w:rPr>
+        <w:lastRenderedPageBreak/>
         <w:t>Global variables</w:t>
       </w:r>
     </w:p>
@@ -1453,7 +1517,6 @@
           <w:i/>
           <w:iCs/>
         </w:rPr>
-        <w:lastRenderedPageBreak/>
         <w:t>Note: In this miniproject, I classify</w:t>
       </w:r>
       <w:r>
@@ -1484,7 +1547,21 @@
           <w:i/>
           <w:iCs/>
         </w:rPr>
-        <w:t>every opcode then stored them in a specific string named based on its operands</w:t>
+        <w:t>every opcode stored in a specific string named</w:t>
+      </w:r>
+      <w:r>
+        <w:rPr>
+          <w:i/>
+          <w:iCs/>
+        </w:rPr>
+        <w:t xml:space="preserve"> </w:t>
+      </w:r>
+      <w:r>
+        <w:rPr>
+          <w:i/>
+          <w:iCs/>
+        </w:rPr>
+        <w:t>based on operands</w:t>
       </w:r>
       <w:r>
         <w:rPr>
@@ -1565,7 +1642,7 @@
       <w:tblPr>
         <w:tblStyle w:val="TableGrid"/>
         <w:tblW w:w="0" w:type="auto"/>
-        <w:tblInd w:w="720" w:type="dxa"/>
+        <w:jc w:val="right"/>
         <w:tblLook w:val="04A0" w:firstRow="1" w:lastRow="0" w:firstColumn="1" w:lastColumn="0" w:noHBand="0" w:noVBand="1"/>
       </w:tblPr>
       <w:tblGrid>
@@ -1573,6 +1650,9 @@
         <w:gridCol w:w="7087"/>
       </w:tblGrid>
       <w:tr>
+        <w:trPr>
+          <w:jc w:val="right"/>
+        </w:trPr>
         <w:tc>
           <w:tcPr>
             <w:tcW w:w="1543" w:type="dxa"/>
@@ -1615,6 +1695,9 @@
         </w:tc>
       </w:tr>
       <w:tr>
+        <w:trPr>
+          <w:jc w:val="right"/>
+        </w:trPr>
         <w:tc>
           <w:tcPr>
             <w:tcW w:w="1543" w:type="dxa"/>
@@ -1637,6 +1720,9 @@
         </w:tc>
       </w:tr>
       <w:tr>
+        <w:trPr>
+          <w:jc w:val="right"/>
+        </w:trPr>
         <w:tc>
           <w:tcPr>
             <w:tcW w:w="1543" w:type="dxa"/>
@@ -1659,6 +1745,9 @@
         </w:tc>
       </w:tr>
       <w:tr>
+        <w:trPr>
+          <w:jc w:val="right"/>
+        </w:trPr>
         <w:tc>
           <w:tcPr>
             <w:tcW w:w="1543" w:type="dxa"/>
@@ -1681,6 +1770,9 @@
         </w:tc>
       </w:tr>
       <w:tr>
+        <w:trPr>
+          <w:jc w:val="right"/>
+        </w:trPr>
         <w:tc>
           <w:tcPr>
             <w:tcW w:w="1543" w:type="dxa"/>
@@ -1703,6 +1795,9 @@
         </w:tc>
       </w:tr>
       <w:tr>
+        <w:trPr>
+          <w:jc w:val="right"/>
+        </w:trPr>
         <w:tc>
           <w:tcPr>
             <w:tcW w:w="1543" w:type="dxa"/>
@@ -1725,6 +1820,9 @@
         </w:tc>
       </w:tr>
       <w:tr>
+        <w:trPr>
+          <w:jc w:val="right"/>
+        </w:trPr>
         <w:tc>
           <w:tcPr>
             <w:tcW w:w="1543" w:type="dxa"/>
@@ -1747,6 +1845,9 @@
         </w:tc>
       </w:tr>
       <w:tr>
+        <w:trPr>
+          <w:jc w:val="right"/>
+        </w:trPr>
         <w:tc>
           <w:tcPr>
             <w:tcW w:w="1543" w:type="dxa"/>
@@ -1769,6 +1870,9 @@
         </w:tc>
       </w:tr>
       <w:tr>
+        <w:trPr>
+          <w:jc w:val="right"/>
+        </w:trPr>
         <w:tc>
           <w:tcPr>
             <w:tcW w:w="1543" w:type="dxa"/>
@@ -1791,6 +1895,9 @@
         </w:tc>
       </w:tr>
       <w:tr>
+        <w:trPr>
+          <w:jc w:val="right"/>
+        </w:trPr>
         <w:tc>
           <w:tcPr>
             <w:tcW w:w="1543" w:type="dxa"/>
@@ -1813,6 +1920,9 @@
         </w:tc>
       </w:tr>
       <w:tr>
+        <w:trPr>
+          <w:jc w:val="right"/>
+        </w:trPr>
         <w:tc>
           <w:tcPr>
             <w:tcW w:w="1543" w:type="dxa"/>
@@ -1850,15 +1960,16 @@
     <w:p>
       <w:pPr>
         <w:pStyle w:val="ListParagraph"/>
+        <w:jc w:val="center"/>
       </w:pPr>
       <w:r>
         <w:rPr>
           <w:noProof/>
         </w:rPr>
         <w:drawing>
-          <wp:inline distT="0" distB="0" distL="0" distR="0" wp14:anchorId="23BE7B0A" wp14:editId="54BDC76F">
-            <wp:extent cx="5327650" cy="4175185"/>
-            <wp:effectExtent l="0" t="0" r="6350" b="0"/>
+          <wp:inline distT="0" distB="0" distL="0" distR="0" wp14:anchorId="23BE7B0A" wp14:editId="6D581419">
+            <wp:extent cx="5327573" cy="3971925"/>
+            <wp:effectExtent l="0" t="0" r="6985" b="0"/>
             <wp:docPr id="1" name="Picture 1" descr="A screenshot of a cell phone&#10;&#10;Description automatically generated"/>
             <wp:cNvGraphicFramePr>
               <a:graphicFrameLocks xmlns:a="http://schemas.openxmlformats.org/drawingml/2006/main" noChangeAspect="1"/>
@@ -1885,7 +1996,7 @@
                   <pic:spPr>
                     <a:xfrm>
                       <a:off x="0" y="0"/>
-                      <a:ext cx="5418609" cy="4246468"/>
+                      <a:ext cx="5422017" cy="4042337"/>
                     </a:xfrm>
                     <a:prstGeom prst="rect">
                       <a:avLst/>
@@ -1914,7 +2025,7 @@
     <w:p>
       <w:pPr>
         <w:pStyle w:val="ListParagraph"/>
-        <w:jc w:val="center"/>
+        <w:jc w:val="right"/>
       </w:pPr>
       <w:r>
         <w:rPr>
@@ -1981,6 +2092,7 @@
     <w:p>
       <w:pPr>
         <w:pStyle w:val="ListParagraph"/>
+        <w:jc w:val="center"/>
       </w:pPr>
       <w:r>
         <w:rPr>
@@ -2526,7 +2638,13 @@
             </w:r>
             <w:proofErr w:type="gramEnd"/>
             <w:r>
-              <w:t xml:space="preserve"> Step 2, we split the string of operands in $a3 to get the second operand by split_by_literal_separator($a3, ‘,’)</w:t>
+              <w:t xml:space="preserve"> Step 2, </w:t>
+            </w:r>
+            <w:r>
+              <w:t>s</w:t>
+            </w:r>
+            <w:r>
+              <w:t>plit the string of operands in $a3 to get the second operand by split_by_literal_separator($a3, ‘,’)</w:t>
             </w:r>
             <w:r>
               <w:t>, then check the validation of it</w:t>
@@ -2534,7 +2652,25 @@
           </w:p>
           <w:p>
             <w:r>
-              <w:t>Ex: $t0, $t1, $t2 -&gt; split_by_literal_separator($t0, ‘,’)</w:t>
+              <w:t xml:space="preserve">Ex: </w:t>
+            </w:r>
+            <w:r>
+              <w:t>“</w:t>
+            </w:r>
+            <w:r>
+              <w:t>$t1, $t2</w:t>
+            </w:r>
+            <w:r>
+              <w:t>”</w:t>
+            </w:r>
+            <w:r>
+              <w:t xml:space="preserve"> -&gt; split_by_literal_separator($</w:t>
+            </w:r>
+            <w:r>
+              <w:t>a3</w:t>
+            </w:r>
+            <w:r>
+              <w:t>, ‘,’)</w:t>
             </w:r>
           </w:p>
           <w:p>
@@ -2546,7 +2682,16 @@
               </w:numPr>
             </w:pPr>
             <w:r>
-              <w:t>$a2 = ‘$t1’</w:t>
+              <w:t xml:space="preserve">$a2 = </w:t>
+            </w:r>
+            <w:r>
+              <w:t>“</w:t>
+            </w:r>
+            <w:r>
+              <w:t>$t1</w:t>
+            </w:r>
+            <w:r>
+              <w:t>”</w:t>
             </w:r>
           </w:p>
           <w:p>
@@ -2558,7 +2703,16 @@
               </w:numPr>
             </w:pPr>
             <w:r>
-              <w:t>$a3 = ‘$t2’</w:t>
+              <w:t xml:space="preserve">$a3 = </w:t>
+            </w:r>
+            <w:r>
+              <w:t>“</w:t>
+            </w:r>
+            <w:r>
+              <w:t>$t2</w:t>
+            </w:r>
+            <w:r>
+              <w:t>”</w:t>
             </w:r>
           </w:p>
           <w:p>
@@ -2604,7 +2758,25 @@
           </w:p>
           <w:p>
             <w:r>
-              <w:t>Ex: $t0, $t1, $t2 -&gt; split_by_literal_separator($t0, ‘,’)</w:t>
+              <w:t xml:space="preserve">Ex: </w:t>
+            </w:r>
+            <w:r>
+              <w:t>“</w:t>
+            </w:r>
+            <w:r>
+              <w:t>$t2</w:t>
+            </w:r>
+            <w:r>
+              <w:t>”</w:t>
+            </w:r>
+            <w:r>
+              <w:t xml:space="preserve"> -&gt; split_by_literal_separator($</w:t>
+            </w:r>
+            <w:r>
+              <w:t>a3</w:t>
+            </w:r>
+            <w:r>
+              <w:t>, ‘,’)</w:t>
             </w:r>
           </w:p>
           <w:p>
@@ -2616,7 +2788,16 @@
               </w:numPr>
             </w:pPr>
             <w:r>
-              <w:t>$a2 = ‘$t2’</w:t>
+              <w:t xml:space="preserve">$a2 = </w:t>
+            </w:r>
+            <w:r>
+              <w:t>“</w:t>
+            </w:r>
+            <w:r>
+              <w:t>$t2</w:t>
+            </w:r>
+            <w:r>
+              <w:t>”</w:t>
             </w:r>
           </w:p>
           <w:p>
@@ -2870,13 +3051,16 @@
               </w:tabs>
             </w:pPr>
             <w:r>
-              <w:t>$a2 = ‘</w:t>
+              <w:t xml:space="preserve">$a2 = </w:t>
+            </w:r>
+            <w:r>
+              <w:t>“</w:t>
             </w:r>
             <w:r>
               <w:t>1</w:t>
             </w:r>
             <w:r>
-              <w:t>’</w:t>
+              <w:t>”</w:t>
             </w:r>
           </w:p>
           <w:p>
@@ -2891,13 +3075,16 @@
               </w:tabs>
             </w:pPr>
             <w:r>
-              <w:t>$a3 = ‘</w:t>
+              <w:t xml:space="preserve">$a3 = </w:t>
+            </w:r>
+            <w:r>
+              <w:t>“</w:t>
             </w:r>
             <w:r>
               <w:t>label</w:t>
             </w:r>
             <w:r>
-              <w:t>’</w:t>
+              <w:t>”</w:t>
             </w:r>
           </w:p>
           <w:p>
@@ -3017,12 +3204,18 @@
             </w:r>
             <w:proofErr w:type="gramEnd"/>
             <w:r>
-              <w:t xml:space="preserve"> Step 2, we split the string of operands in $a3 to get the second operand by split_by_literal_separator($a3, ‘,’), then check the validation of it</w:t>
-            </w:r>
-          </w:p>
-          <w:p>
-            <w:r>
-              <w:t>Ex: $t0, $t1, $t2 -&gt; split_by_literal_separator($t0, ‘,’)</w:t>
+              <w:t xml:space="preserve"> Step 2, split the string of operands in $a3 to get the second operand by split_by_literal_separator($a3, ‘,’), then check the validation of it</w:t>
+            </w:r>
+          </w:p>
+          <w:p>
+            <w:r>
+              <w:t xml:space="preserve">Ex: </w:t>
+            </w:r>
+            <w:r>
+              <w:t>“label”</w:t>
+            </w:r>
+            <w:r>
+              <w:t xml:space="preserve"> -&gt; split_by_literal_separator($t0, ‘,’)</w:t>
             </w:r>
           </w:p>
           <w:p>
@@ -3034,7 +3227,16 @@
               </w:numPr>
             </w:pPr>
             <w:r>
-              <w:t>$a2 = ‘$t1’</w:t>
+              <w:t xml:space="preserve">$a2 = </w:t>
+            </w:r>
+            <w:r>
+              <w:t>“</w:t>
+            </w:r>
+            <w:r>
+              <w:t>$t1</w:t>
+            </w:r>
+            <w:r>
+              <w:t>”</w:t>
             </w:r>
           </w:p>
           <w:p>
@@ -3046,7 +3248,16 @@
               </w:numPr>
             </w:pPr>
             <w:r>
-              <w:t>$a3 = ‘$t2’</w:t>
+              <w:t xml:space="preserve">$a3 = </w:t>
+            </w:r>
+            <w:r>
+              <w:t>“</w:t>
+            </w:r>
+            <w:r>
+              <w:t>$t2</w:t>
+            </w:r>
+            <w:r>
+              <w:t>”</w:t>
             </w:r>
           </w:p>
           <w:p>
@@ -3277,7 +3488,13 @@
           </w:p>
           <w:p>
             <w:r>
-              <w:t>Ex: “1, label” -&gt; split_by_literal_separator($t0, ‘,’)</w:t>
+              <w:t>Ex: “</w:t>
+            </w:r>
+            <w:r>
+              <w:t>$t1</w:t>
+            </w:r>
+            <w:r>
+              <w:t>” -&gt; split_by_literal_separator($t0, ‘,’)</w:t>
             </w:r>
           </w:p>
           <w:p>
@@ -3292,7 +3509,16 @@
               </w:tabs>
             </w:pPr>
             <w:r>
-              <w:t>$a2 = ‘1’</w:t>
+              <w:t xml:space="preserve">$a2 = </w:t>
+            </w:r>
+            <w:r>
+              <w:t>“$t</w:t>
+            </w:r>
+            <w:r>
+              <w:t>1</w:t>
+            </w:r>
+            <w:r>
+              <w:t>”</w:t>
             </w:r>
           </w:p>
           <w:p>
@@ -3308,7 +3534,10 @@
             </w:pPr>
             <w:r>
               <w:lastRenderedPageBreak/>
-              <w:t>$a3 = ‘label’</w:t>
+              <w:t xml:space="preserve">$a3 = </w:t>
+            </w:r>
+            <w:r>
+              <w:t>null</w:t>
             </w:r>
           </w:p>
           <w:p>
@@ -3601,22 +3830,145 @@
     </w:tbl>
     <w:p>
       <w:pPr>
-        <w:ind w:left="720"/>
-        <w:rPr>
-          <w:sz w:val="28"/>
-          <w:szCs w:val="28"/>
-        </w:rPr>
-      </w:pPr>
-    </w:p>
-    <w:p>
-      <w:pPr>
-        <w:ind w:left="720"/>
-      </w:pPr>
-    </w:p>
-    <w:p>
-      <w:pPr>
-        <w:pStyle w:val="ListParagraph"/>
-      </w:pPr>
+        <w:pStyle w:val="Heading1"/>
+        <w:numPr>
+          <w:ilvl w:val="0"/>
+          <w:numId w:val="10"/>
+        </w:numPr>
+        <w:rPr>
+          <w:rFonts w:ascii="Cambria" w:hAnsi="Cambria"/>
+          <w:sz w:val="40"/>
+          <w:szCs w:val="40"/>
+        </w:rPr>
+      </w:pPr>
+      <w:r>
+        <w:rPr>
+          <w:rFonts w:ascii="Cambria" w:hAnsi="Cambria"/>
+          <w:sz w:val="40"/>
+          <w:szCs w:val="40"/>
+        </w:rPr>
+        <w:t xml:space="preserve">Simulation </w:t>
+      </w:r>
+      <w:r>
+        <w:rPr>
+          <w:rFonts w:ascii="Cambria" w:hAnsi="Cambria"/>
+          <w:sz w:val="40"/>
+          <w:szCs w:val="40"/>
+        </w:rPr>
+        <w:t xml:space="preserve">Sample </w:t>
+      </w:r>
+      <w:r>
+        <w:rPr>
+          <w:rFonts w:ascii="Cambria" w:hAnsi="Cambria"/>
+          <w:sz w:val="40"/>
+          <w:szCs w:val="40"/>
+        </w:rPr>
+        <w:t>Result</w:t>
+      </w:r>
+    </w:p>
+    <w:p>
+      <w:pPr>
+        <w:jc w:val="center"/>
+      </w:pPr>
+      <w:r>
+        <w:rPr>
+          <w:noProof/>
+        </w:rPr>
+        <w:drawing>
+          <wp:inline distT="0" distB="0" distL="0" distR="0" wp14:anchorId="066642EB" wp14:editId="74A8E8DB">
+            <wp:extent cx="4038600" cy="2095499"/>
+            <wp:effectExtent l="0" t="0" r="0" b="635"/>
+            <wp:docPr id="4" name="Picture 4" descr="A screenshot of a cell phone&#10;&#10;Description automatically generated"/>
+            <wp:cNvGraphicFramePr>
+              <a:graphicFrameLocks xmlns:a="http://schemas.openxmlformats.org/drawingml/2006/main" noChangeAspect="1"/>
+            </wp:cNvGraphicFramePr>
+            <a:graphic xmlns:a="http://schemas.openxmlformats.org/drawingml/2006/main">
+              <a:graphicData uri="http://schemas.openxmlformats.org/drawingml/2006/picture">
+                <pic:pic xmlns:pic="http://schemas.openxmlformats.org/drawingml/2006/picture">
+                  <pic:nvPicPr>
+                    <pic:cNvPr id="4" name="Capture.PNG"/>
+                    <pic:cNvPicPr/>
+                  </pic:nvPicPr>
+                  <pic:blipFill>
+                    <a:blip r:embed="rId8">
+                      <a:extLst>
+                        <a:ext uri="{28A0092B-C50C-407E-A947-70E740481C1C}">
+                          <a14:useLocalDpi xmlns:a14="http://schemas.microsoft.com/office/drawing/2010/main" val="0"/>
+                        </a:ext>
+                      </a:extLst>
+                    </a:blip>
+                    <a:stretch>
+                      <a:fillRect/>
+                    </a:stretch>
+                  </pic:blipFill>
+                  <pic:spPr>
+                    <a:xfrm>
+                      <a:off x="0" y="0"/>
+                      <a:ext cx="4075998" cy="2114904"/>
+                    </a:xfrm>
+                    <a:prstGeom prst="rect">
+                      <a:avLst/>
+                    </a:prstGeom>
+                  </pic:spPr>
+                </pic:pic>
+              </a:graphicData>
+            </a:graphic>
+          </wp:inline>
+        </w:drawing>
+      </w:r>
+    </w:p>
+    <w:p>
+      <w:pPr>
+        <w:jc w:val="center"/>
+      </w:pPr>
+      <w:r>
+        <w:rPr>
+          <w:noProof/>
+        </w:rPr>
+        <w:drawing>
+          <wp:inline distT="0" distB="0" distL="0" distR="0" wp14:anchorId="0D30B707" wp14:editId="44EEB5DE">
+            <wp:extent cx="4038600" cy="2162175"/>
+            <wp:effectExtent l="0" t="0" r="0" b="9525"/>
+            <wp:docPr id="6" name="Picture 6" descr="A screenshot of a social media post&#10;&#10;Description automatically generated"/>
+            <wp:cNvGraphicFramePr>
+              <a:graphicFrameLocks xmlns:a="http://schemas.openxmlformats.org/drawingml/2006/main" noChangeAspect="1"/>
+            </wp:cNvGraphicFramePr>
+            <a:graphic xmlns:a="http://schemas.openxmlformats.org/drawingml/2006/main">
+              <a:graphicData uri="http://schemas.openxmlformats.org/drawingml/2006/picture">
+                <pic:pic xmlns:pic="http://schemas.openxmlformats.org/drawingml/2006/picture">
+                  <pic:nvPicPr>
+                    <pic:cNvPr id="6" name="Capture.PNG"/>
+                    <pic:cNvPicPr/>
+                  </pic:nvPicPr>
+                  <pic:blipFill>
+                    <a:blip r:embed="rId9">
+                      <a:extLst>
+                        <a:ext uri="{28A0092B-C50C-407E-A947-70E740481C1C}">
+                          <a14:useLocalDpi xmlns:a14="http://schemas.microsoft.com/office/drawing/2010/main" val="0"/>
+                        </a:ext>
+                      </a:extLst>
+                    </a:blip>
+                    <a:stretch>
+                      <a:fillRect/>
+                    </a:stretch>
+                  </pic:blipFill>
+                  <pic:spPr>
+                    <a:xfrm>
+                      <a:off x="0" y="0"/>
+                      <a:ext cx="4039166" cy="2162478"/>
+                    </a:xfrm>
+                    <a:prstGeom prst="rect">
+                      <a:avLst/>
+                    </a:prstGeom>
+                  </pic:spPr>
+                </pic:pic>
+              </a:graphicData>
+            </a:graphic>
+          </wp:inline>
+        </w:drawing>
+      </w:r>
+      <w:bookmarkEnd w:id="0"/>
+      <w:bookmarkEnd w:id="1"/>
     </w:p>
     <w:sectPr>
       <w:pgSz w:w="12240" w:h="15840"/>
@@ -4134,7 +4486,7 @@
   <w:abstractNum w:abstractNumId="5" w15:restartNumberingAfterBreak="0">
     <w:nsid w:val="113C609C"/>
     <w:multiLevelType w:val="multilevel"/>
-    <w:tmpl w:val="E5F0CEB0"/>
+    <w:tmpl w:val="37760D42"/>
     <w:lvl w:ilvl="0">
       <w:start w:val="1"/>
       <w:numFmt w:val="upperRoman"/>
@@ -4145,7 +4497,7 @@
       </w:pPr>
       <w:rPr>
         <w:rFonts w:hint="default"/>
-        <w:b/>
+        <w:b w:val="0"/>
         <w:i w:val="0"/>
         <w:sz w:val="40"/>
       </w:rPr>

</xml_diff>